<commit_message>
final commit for week 14
</commit_message>
<xml_diff>
--- a/BE-Promineo-Tech/Week14/Spring_Week14_Coding_Assignment_Instructions-3.docx
+++ b/BE-Promineo-Tech/Week14/Spring_Week14_Coding_Assignment_Instructions-3.docx
@@ -28,6 +28,15 @@
         </w:rPr>
         <w:t>URL to GitHub Repository:</w:t>
       </w:r>
+      <w:r>
+        <w:t xml:space="preserve"> </w:t>
+      </w:r>
+      <w:r>
+        <w:rPr>
+          <w:rFonts w:ascii="Calibri" w:hAnsi="Calibri"/>
+        </w:rPr>
+        <w:t>https://github.com/aacnchamilton/BackEndFolderTree/tree/main/BE-Promineo-Tech/SpringbootJeepSales</w:t>
+      </w:r>
     </w:p>
     <w:p>
       <w:pPr>
@@ -54,6 +63,36 @@
         </w:rPr>
         <w:t>Video:</w:t>
       </w:r>
+      <w:r>
+        <w:rPr>
+          <w:rFonts w:cs="Times New Roman"/>
+          <w:color w:val="auto"/>
+          <w14:textOutline w14:w="0" w14:cap="rnd" w14:cmpd="sng" w14:algn="ctr">
+            <w14:noFill/>
+            <w14:prstDash w14:val="solid"/>
+            <w14:bevel/>
+          </w14:textOutline>
+        </w:rPr>
+        <w:t xml:space="preserve"> </w:t>
+      </w:r>
+      <w:hyperlink r:id="rId7" w:tgtFrame="_blank" w:history="1">
+        <w:r>
+          <w:rPr>
+            <w:rFonts w:ascii="Roboto" w:hAnsi="Roboto" w:cs="Times New Roman"/>
+            <w:color w:val="0000FF"/>
+            <w:sz w:val="23"/>
+            <w:szCs w:val="23"/>
+            <w:u w:val="single"/>
+            <w:shd w:val="clear" w:color="auto" w:fill="F9F9F9"/>
+            <w14:textOutline w14:w="0" w14:cap="rnd" w14:cmpd="sng" w14:algn="ctr">
+              <w14:noFill/>
+              <w14:prstDash w14:val="solid"/>
+              <w14:bevel/>
+            </w14:textOutline>
+          </w:rPr>
+          <w:t>https://youtu.be/SAES2as2VQc</w:t>
+        </w:r>
+      </w:hyperlink>
     </w:p>
     <w:p>
       <w:pPr>
@@ -326,7 +365,7 @@
                     </pic:cNvPicPr>
                   </pic:nvPicPr>
                   <pic:blipFill>
-                    <a:blip r:embed="rId7"/>
+                    <a:blip r:embed="rId8"/>
                     <a:stretch>
                       <a:fillRect/>
                     </a:stretch>
@@ -448,7 +487,7 @@
                     </pic:cNvPicPr>
                   </pic:nvPicPr>
                   <pic:blipFill>
-                    <a:blip r:embed="rId7"/>
+                    <a:blip r:embed="rId8"/>
                     <a:stretch>
                       <a:fillRect/>
                     </a:stretch>
@@ -875,6 +914,7 @@
             <w14:miter w14:lim="400000"/>
           </w14:textOutline>
         </w:rPr>
+        <w:lastRenderedPageBreak/>
         <w:t>——————————————————————————————————————————</w:t>
       </w:r>
     </w:p>
@@ -986,7 +1026,7 @@
                     </pic:cNvPicPr>
                   </pic:nvPicPr>
                   <pic:blipFill>
-                    <a:blip r:embed="rId7"/>
+                    <a:blip r:embed="rId8"/>
                     <a:stretch>
                       <a:fillRect/>
                     </a:stretch>
@@ -1089,7 +1129,7 @@
         </w:rPr>
         <w:t xml:space="preserve">Project Resources: </w:t>
       </w:r>
-      <w:hyperlink r:id="rId8" w:history="1">
+      <w:hyperlink r:id="rId9" w:history="1">
         <w:r>
           <w:rPr>
             <w:rStyle w:val="Hyperlink0"/>
@@ -1185,7 +1225,7 @@
                     </pic:cNvPicPr>
                   </pic:nvPicPr>
                   <pic:blipFill>
-                    <a:blip r:embed="rId7"/>
+                    <a:blip r:embed="rId8"/>
                     <a:stretch>
                       <a:fillRect/>
                     </a:stretch>
@@ -1289,7 +1329,7 @@
                     </pic:cNvPicPr>
                   </pic:nvPicPr>
                   <pic:blipFill>
-                    <a:blip r:embed="rId7"/>
+                    <a:blip r:embed="rId8"/>
                     <a:stretch>
                       <a:fillRect/>
                     </a:stretch>
@@ -1353,7 +1393,7 @@
                     </pic:cNvPicPr>
                   </pic:nvPicPr>
                   <pic:blipFill>
-                    <a:blip r:embed="rId7"/>
+                    <a:blip r:embed="rId8"/>
                     <a:stretch>
                       <a:fillRect/>
                     </a:stretch>
@@ -2242,7 +2282,7 @@
                     </pic:cNvPicPr>
                   </pic:nvPicPr>
                   <pic:blipFill>
-                    <a:blip r:embed="rId7"/>
+                    <a:blip r:embed="rId8"/>
                     <a:stretch>
                       <a:fillRect/>
                     </a:stretch>
@@ -2579,7 +2619,7 @@
                     </pic:cNvPicPr>
                   </pic:nvPicPr>
                   <pic:blipFill>
-                    <a:blip r:embed="rId7"/>
+                    <a:blip r:embed="rId8"/>
                     <a:stretch>
                       <a:fillRect/>
                     </a:stretch>
@@ -2625,7 +2665,7 @@
       <w:r>
         <w:t xml:space="preserve"> to </w:t>
       </w:r>
-      <w:hyperlink r:id="rId9" w:history="1">
+      <w:hyperlink r:id="rId10" w:history="1">
         <w:r>
           <w:rPr>
             <w:rStyle w:val="Link"/>
@@ -2991,7 +3031,7 @@
                     </pic:cNvPicPr>
                   </pic:nvPicPr>
                   <pic:blipFill>
-                    <a:blip r:embed="rId7"/>
+                    <a:blip r:embed="rId8"/>
                     <a:stretch>
                       <a:fillRect/>
                     </a:stretch>
@@ -3231,7 +3271,7 @@
                     </pic:cNvPicPr>
                   </pic:nvPicPr>
                   <pic:blipFill>
-                    <a:blip r:embed="rId7"/>
+                    <a:blip r:embed="rId8"/>
                     <a:stretch>
                       <a:fillRect/>
                     </a:stretch>
@@ -3258,8 +3298,8 @@
       </w:r>
     </w:p>
     <w:sectPr>
-      <w:headerReference w:type="default" r:id="rId10"/>
-      <w:footerReference w:type="default" r:id="rId11"/>
+      <w:headerReference w:type="default" r:id="rId11"/>
+      <w:footerReference w:type="default" r:id="rId12"/>
       <w:pgSz w:w="12240" w:h="15840"/>
       <w:pgMar w:top="1440" w:right="1440" w:bottom="1440" w:left="1440" w:header="720" w:footer="720" w:gutter="0"/>
       <w:cols w:space="720"/>

</xml_diff>

<commit_message>
Done thru week 15 3.e
</commit_message>
<xml_diff>
--- a/BE-Promineo-Tech/Week14/Spring_Week14_Coding_Assignment_Instructions-3.docx
+++ b/BE-Promineo-Tech/Week14/Spring_Week14_Coding_Assignment_Instructions-3.docx
@@ -67,11 +67,6 @@
         <w:rPr>
           <w:rFonts w:cs="Times New Roman"/>
           <w:color w:val="auto"/>
-          <w14:textOutline w14:w="0" w14:cap="rnd" w14:cmpd="sng" w14:algn="ctr">
-            <w14:noFill/>
-            <w14:prstDash w14:val="solid"/>
-            <w14:bevel/>
-          </w14:textOutline>
         </w:rPr>
         <w:t xml:space="preserve"> </w:t>
       </w:r>
@@ -84,11 +79,6 @@
             <w:szCs w:val="23"/>
             <w:u w:val="single"/>
             <w:shd w:val="clear" w:color="auto" w:fill="F9F9F9"/>
-            <w14:textOutline w14:w="0" w14:cap="rnd" w14:cmpd="sng" w14:algn="ctr">
-              <w14:noFill/>
-              <w14:prstDash w14:val="solid"/>
-              <w14:bevel/>
-            </w14:textOutline>
           </w:rPr>
           <w:t>https://youtu.be/SAES2as2VQc</w:t>
         </w:r>
@@ -102,11 +92,6 @@
         <w:rPr>
           <w:rFonts w:ascii="Times New Roman" w:eastAsia="Times New Roman" w:hAnsi="Times New Roman" w:cs="Times New Roman"/>
           <w:u w:color="000000"/>
-          <w14:textOutline w14:w="12700" w14:cap="flat" w14:cmpd="sng" w14:algn="ctr">
-            <w14:noFill/>
-            <w14:prstDash w14:val="solid"/>
-            <w14:miter w14:lim="400000"/>
-          </w14:textOutline>
         </w:rPr>
       </w:pPr>
       <w:r>
@@ -115,11 +100,6 @@
           <w:b/>
           <w:bCs/>
           <w:u w:color="000000"/>
-          <w14:textOutline w14:w="12700" w14:cap="flat" w14:cmpd="sng" w14:algn="ctr">
-            <w14:noFill/>
-            <w14:prstDash w14:val="solid"/>
-            <w14:miter w14:lim="400000"/>
-          </w14:textOutline>
         </w:rPr>
         <w:t>———————————————————————————————————————————</w:t>
       </w:r>
@@ -136,11 +116,6 @@
           <w:szCs w:val="20"/>
           <w:u w:color="000000"/>
           <w:lang w:val="fr-FR"/>
-          <w14:textOutline w14:w="12700" w14:cap="flat" w14:cmpd="sng" w14:algn="ctr">
-            <w14:noFill/>
-            <w14:prstDash w14:val="solid"/>
-            <w14:miter w14:lim="400000"/>
-          </w14:textOutline>
         </w:rPr>
       </w:pPr>
       <w:r>
@@ -152,11 +127,6 @@
           <w:szCs w:val="20"/>
           <w:u w:color="000000"/>
           <w:lang w:val="fr-FR"/>
-          <w14:textOutline w14:w="12700" w14:cap="flat" w14:cmpd="sng" w14:algn="ctr">
-            <w14:noFill/>
-            <w14:prstDash w14:val="solid"/>
-            <w14:miter w14:lim="400000"/>
-          </w14:textOutline>
         </w:rPr>
         <w:t xml:space="preserve">Instructions : </w:t>
       </w:r>
@@ -171,11 +141,6 @@
           <w:sz w:val="18"/>
           <w:szCs w:val="18"/>
           <w:u w:color="000000"/>
-          <w14:textOutline w14:w="12700" w14:cap="flat" w14:cmpd="sng" w14:algn="ctr">
-            <w14:noFill/>
-            <w14:prstDash w14:val="solid"/>
-            <w14:miter w14:lim="400000"/>
-          </w14:textOutline>
         </w:rPr>
       </w:pPr>
       <w:r>
@@ -185,11 +150,6 @@
           <w:szCs w:val="18"/>
           <w:u w:color="000000"/>
           <w:lang w:val="fr-FR"/>
-          <w14:textOutline w14:w="12700" w14:cap="flat" w14:cmpd="sng" w14:algn="ctr">
-            <w14:noFill/>
-            <w14:prstDash w14:val="solid"/>
-            <w14:miter w14:lim="400000"/>
-          </w14:textOutline>
         </w:rPr>
         <w:t xml:space="preserve">1. </w:t>
       </w:r>
@@ -199,11 +159,6 @@
           <w:sz w:val="18"/>
           <w:szCs w:val="18"/>
           <w:u w:color="000000"/>
-          <w14:textOutline w14:w="12700" w14:cap="flat" w14:cmpd="sng" w14:algn="ctr">
-            <w14:noFill/>
-            <w14:prstDash w14:val="solid"/>
-            <w14:miter w14:lim="400000"/>
-          </w14:textOutline>
         </w:rPr>
         <w:t xml:space="preserve">Follow the </w:t>
       </w:r>
@@ -216,11 +171,6 @@
           <w:sz w:val="18"/>
           <w:szCs w:val="18"/>
           <w:u w:color="000000"/>
-          <w14:textOutline w14:w="12700" w14:cap="flat" w14:cmpd="sng" w14:algn="ctr">
-            <w14:noFill/>
-            <w14:prstDash w14:val="solid"/>
-            <w14:miter w14:lim="400000"/>
-          </w14:textOutline>
         </w:rPr>
         <w:t>Exercises</w:t>
       </w:r>
@@ -230,11 +180,6 @@
           <w:sz w:val="18"/>
           <w:szCs w:val="18"/>
           <w:u w:color="000000"/>
-          <w14:textOutline w14:w="12700" w14:cap="flat" w14:cmpd="sng" w14:algn="ctr">
-            <w14:noFill/>
-            <w14:prstDash w14:val="solid"/>
-            <w14:miter w14:lim="400000"/>
-          </w14:textOutline>
         </w:rPr>
         <w:t xml:space="preserve"> below to complete this assignment. </w:t>
       </w:r>
@@ -297,25 +242,7 @@
           <w:sz w:val="18"/>
           <w:szCs w:val="18"/>
         </w:rPr>
-        <w:t>s assignment and push your completed code to the repo, including your entire Maven Project Directory (e.g., jeep-sales) and any additional files (e.g. .</w:t>
-      </w:r>
-      <w:proofErr w:type="spellStart"/>
-      <w:r>
-        <w:rPr>
-          <w:rFonts w:ascii="Calibri" w:hAnsi="Calibri" w:cs="Calibri"/>
-          <w:sz w:val="18"/>
-          <w:szCs w:val="18"/>
-        </w:rPr>
-        <w:t>sql</w:t>
-      </w:r>
-      <w:proofErr w:type="spellEnd"/>
-      <w:r>
-        <w:rPr>
-          <w:rFonts w:ascii="Calibri" w:hAnsi="Calibri" w:cs="Calibri"/>
-          <w:sz w:val="18"/>
-          <w:szCs w:val="18"/>
-        </w:rPr>
-        <w:t xml:space="preserve"> files) that you create.  In addition, screenshot your ERD and push the screenshot to your GitHub repo.</w:t>
+        <w:t>s assignment and push your completed code to the repo, including your entire Maven Project Directory (e.g., jeep-sales) and any additional files (e.g. .sql files) that you create.  In addition, screenshot your ERD and push the screenshot to your GitHub repo.</w:t>
       </w:r>
     </w:p>
     <w:p>
@@ -343,11 +270,6 @@
         <w:rPr>
           <w:rFonts w:ascii="Calibri" w:eastAsia="Times New Roman" w:hAnsi="Calibri" w:cs="Calibri"/>
           <w:noProof/>
-          <w14:textOutline w14:w="12700" w14:cap="flat" w14:cmpd="sng" w14:algn="ctr">
-            <w14:noFill/>
-            <w14:prstDash w14:val="solid"/>
-            <w14:miter w14:lim="400000"/>
-          </w14:textOutline>
         </w:rPr>
         <w:drawing>
           <wp:inline distT="0" distB="0" distL="0" distR="0" wp14:anchorId="00935520" wp14:editId="2F35540A">
@@ -404,11 +326,6 @@
           <w:sz w:val="18"/>
           <w:szCs w:val="18"/>
           <w:u w:color="000000"/>
-          <w14:textOutline w14:w="12700" w14:cap="flat" w14:cmpd="sng" w14:algn="ctr">
-            <w14:noFill/>
-            <w14:prstDash w14:val="solid"/>
-            <w14:miter w14:lim="400000"/>
-          </w14:textOutline>
         </w:rPr>
       </w:pPr>
       <w:r>
@@ -417,11 +334,6 @@
           <w:sz w:val="18"/>
           <w:szCs w:val="18"/>
           <w:u w:color="000000"/>
-          <w14:textOutline w14:w="12700" w14:cap="flat" w14:cmpd="sng" w14:algn="ctr">
-            <w14:noFill/>
-            <w14:prstDash w14:val="solid"/>
-            <w14:miter w14:lim="400000"/>
-          </w14:textOutline>
         </w:rPr>
         <w:t xml:space="preserve">Create a video showcasing your work: </w:t>
       </w:r>
@@ -439,11 +351,6 @@
           <w:sz w:val="18"/>
           <w:szCs w:val="18"/>
           <w:u w:color="000000"/>
-          <w14:textOutline w14:w="12700" w14:cap="flat" w14:cmpd="sng" w14:algn="ctr">
-            <w14:noFill/>
-            <w14:prstDash w14:val="solid"/>
-            <w14:miter w14:lim="400000"/>
-          </w14:textOutline>
         </w:rPr>
       </w:pPr>
       <w:r>
@@ -452,11 +359,6 @@
           <w:sz w:val="18"/>
           <w:szCs w:val="18"/>
           <w:u w:color="000000"/>
-          <w14:textOutline w14:w="12700" w14:cap="flat" w14:cmpd="sng" w14:algn="ctr">
-            <w14:noFill/>
-            <w14:prstDash w14:val="solid"/>
-            <w14:miter w14:lim="400000"/>
-          </w14:textOutline>
         </w:rPr>
         <w:t xml:space="preserve">In this video: record and present your project verbally while showing the results of the working project.   Don’t forget to include the requested functionality, indicated by: </w:t>
       </w:r>
@@ -465,11 +367,6 @@
           <w:rFonts w:ascii="Calibri" w:eastAsia="Times New Roman" w:hAnsi="Calibri" w:cs="Calibri"/>
           <w:noProof/>
           <w:u w:color="000000"/>
-          <w14:textOutline w14:w="12700" w14:cap="flat" w14:cmpd="sng" w14:algn="ctr">
-            <w14:noFill/>
-            <w14:prstDash w14:val="solid"/>
-            <w14:miter w14:lim="400000"/>
-          </w14:textOutline>
         </w:rPr>
         <w:drawing>
           <wp:inline distT="0" distB="0" distL="0" distR="0" wp14:anchorId="7E14E7DE" wp14:editId="031033FA">
@@ -526,11 +423,6 @@
           <w:sz w:val="18"/>
           <w:szCs w:val="18"/>
           <w:u w:color="000000"/>
-          <w14:textOutline w14:w="12700" w14:cap="flat" w14:cmpd="sng" w14:algn="ctr">
-            <w14:noFill/>
-            <w14:prstDash w14:val="solid"/>
-            <w14:miter w14:lim="400000"/>
-          </w14:textOutline>
         </w:rPr>
       </w:pPr>
       <w:r>
@@ -539,11 +431,6 @@
           <w:sz w:val="18"/>
           <w:szCs w:val="18"/>
           <w:u w:val="single" w:color="000000"/>
-          <w14:textOutline w14:w="12700" w14:cap="flat" w14:cmpd="sng" w14:algn="ctr">
-            <w14:noFill/>
-            <w14:prstDash w14:val="solid"/>
-            <w14:miter w14:lim="400000"/>
-          </w14:textOutline>
         </w:rPr>
         <w:t>Easy way to Create a video</w:t>
       </w:r>
@@ -553,11 +440,6 @@
           <w:sz w:val="18"/>
           <w:szCs w:val="18"/>
           <w:u w:color="000000"/>
-          <w14:textOutline w14:w="12700" w14:cap="flat" w14:cmpd="sng" w14:algn="ctr">
-            <w14:noFill/>
-            <w14:prstDash w14:val="solid"/>
-            <w14:miter w14:lim="400000"/>
-          </w14:textOutline>
         </w:rPr>
         <w:t xml:space="preserve">:  Start a meeting in Zoom, share your screen, open Eclipse with the code and your Console window, start recording &amp; record yourself describing and running the program showing the results. </w:t>
       </w:r>
@@ -575,11 +457,6 @@
           <w:sz w:val="18"/>
           <w:szCs w:val="18"/>
           <w:u w:color="000000"/>
-          <w14:textOutline w14:w="12700" w14:cap="flat" w14:cmpd="sng" w14:algn="ctr">
-            <w14:noFill/>
-            <w14:prstDash w14:val="solid"/>
-            <w14:miter w14:lim="400000"/>
-          </w14:textOutline>
         </w:rPr>
       </w:pPr>
       <w:r>
@@ -588,11 +465,6 @@
           <w:sz w:val="18"/>
           <w:szCs w:val="18"/>
           <w:u w:color="000000"/>
-          <w14:textOutline w14:w="12700" w14:cap="flat" w14:cmpd="sng" w14:algn="ctr">
-            <w14:noFill/>
-            <w14:prstDash w14:val="solid"/>
-            <w14:miter w14:lim="400000"/>
-          </w14:textOutline>
         </w:rPr>
         <w:t>Your video should be a maximum of 5 minutes.</w:t>
       </w:r>
@@ -610,11 +482,6 @@
           <w:sz w:val="18"/>
           <w:szCs w:val="18"/>
           <w:u w:color="000000"/>
-          <w14:textOutline w14:w="12700" w14:cap="flat" w14:cmpd="sng" w14:algn="ctr">
-            <w14:noFill/>
-            <w14:prstDash w14:val="solid"/>
-            <w14:miter w14:lim="400000"/>
-          </w14:textOutline>
         </w:rPr>
       </w:pPr>
       <w:r>
@@ -623,11 +490,6 @@
           <w:sz w:val="18"/>
           <w:szCs w:val="18"/>
           <w:u w:color="000000"/>
-          <w14:textOutline w14:w="12700" w14:cap="flat" w14:cmpd="sng" w14:algn="ctr">
-            <w14:noFill/>
-            <w14:prstDash w14:val="solid"/>
-            <w14:miter w14:lim="400000"/>
-          </w14:textOutline>
         </w:rPr>
         <w:t>Upload your video with a public link.</w:t>
       </w:r>
@@ -645,11 +507,6 @@
           <w:sz w:val="18"/>
           <w:szCs w:val="18"/>
           <w:u w:color="000000"/>
-          <w14:textOutline w14:w="12700" w14:cap="flat" w14:cmpd="sng" w14:algn="ctr">
-            <w14:noFill/>
-            <w14:prstDash w14:val="solid"/>
-            <w14:miter w14:lim="400000"/>
-          </w14:textOutline>
         </w:rPr>
       </w:pPr>
       <w:r>
@@ -658,11 +515,6 @@
           <w:sz w:val="18"/>
           <w:szCs w:val="18"/>
           <w:u w:val="single" w:color="000000"/>
-          <w14:textOutline w14:w="12700" w14:cap="flat" w14:cmpd="sng" w14:algn="ctr">
-            <w14:noFill/>
-            <w14:prstDash w14:val="solid"/>
-            <w14:miter w14:lim="400000"/>
-          </w14:textOutline>
         </w:rPr>
         <w:t>Easy way to Create a Public Video Link</w:t>
       </w:r>
@@ -672,11 +524,6 @@
           <w:sz w:val="18"/>
           <w:szCs w:val="18"/>
           <w:u w:color="000000"/>
-          <w14:textOutline w14:w="12700" w14:cap="flat" w14:cmpd="sng" w14:algn="ctr">
-            <w14:noFill/>
-            <w14:prstDash w14:val="solid"/>
-            <w14:miter w14:lim="400000"/>
-          </w14:textOutline>
         </w:rPr>
         <w:t>:  Upload your video recording to YouTube with a public link.</w:t>
       </w:r>
@@ -691,11 +538,6 @@
           <w:sz w:val="18"/>
           <w:szCs w:val="18"/>
           <w:u w:color="000000"/>
-          <w14:textOutline w14:w="12700" w14:cap="flat" w14:cmpd="sng" w14:algn="ctr">
-            <w14:noFill/>
-            <w14:prstDash w14:val="solid"/>
-            <w14:miter w14:lim="400000"/>
-          </w14:textOutline>
         </w:rPr>
       </w:pPr>
       <w:r>
@@ -704,11 +546,6 @@
           <w:sz w:val="18"/>
           <w:szCs w:val="18"/>
           <w:u w:color="000000"/>
-          <w14:textOutline w14:w="12700" w14:cap="flat" w14:cmpd="sng" w14:algn="ctr">
-            <w14:noFill/>
-            <w14:prstDash w14:val="solid"/>
-            <w14:miter w14:lim="400000"/>
-          </w14:textOutline>
         </w:rPr>
         <w:t>2. In addition, please include the following in your Coding Assignment Document:</w:t>
       </w:r>
@@ -726,11 +563,6 @@
           <w:sz w:val="18"/>
           <w:szCs w:val="18"/>
           <w:u w:color="000000"/>
-          <w14:textOutline w14:w="12700" w14:cap="flat" w14:cmpd="sng" w14:algn="ctr">
-            <w14:noFill/>
-            <w14:prstDash w14:val="solid"/>
-            <w14:miter w14:lim="400000"/>
-          </w14:textOutline>
         </w:rPr>
       </w:pPr>
       <w:r>
@@ -739,11 +571,6 @@
           <w:sz w:val="18"/>
           <w:szCs w:val="18"/>
           <w:u w:color="000000"/>
-          <w14:textOutline w14:w="12700" w14:cap="flat" w14:cmpd="sng" w14:algn="ctr">
-            <w14:noFill/>
-            <w14:prstDash w14:val="solid"/>
-            <w14:miter w14:lim="400000"/>
-          </w14:textOutline>
         </w:rPr>
         <w:t>The URL for this week’s GitHub repository.</w:t>
       </w:r>
@@ -761,11 +588,6 @@
           <w:sz w:val="18"/>
           <w:szCs w:val="18"/>
           <w:u w:color="000000"/>
-          <w14:textOutline w14:w="12700" w14:cap="flat" w14:cmpd="sng" w14:algn="ctr">
-            <w14:noFill/>
-            <w14:prstDash w14:val="solid"/>
-            <w14:miter w14:lim="400000"/>
-          </w14:textOutline>
         </w:rPr>
       </w:pPr>
       <w:r>
@@ -774,11 +596,6 @@
           <w:sz w:val="18"/>
           <w:szCs w:val="18"/>
           <w:u w:color="000000"/>
-          <w14:textOutline w14:w="12700" w14:cap="flat" w14:cmpd="sng" w14:algn="ctr">
-            <w14:noFill/>
-            <w14:prstDash w14:val="solid"/>
-            <w14:miter w14:lim="400000"/>
-          </w14:textOutline>
         </w:rPr>
         <w:t>The URL of the public link of your video.</w:t>
       </w:r>
@@ -793,11 +610,6 @@
           <w:sz w:val="18"/>
           <w:szCs w:val="18"/>
           <w:u w:color="000000"/>
-          <w14:textOutline w14:w="12700" w14:cap="flat" w14:cmpd="sng" w14:algn="ctr">
-            <w14:noFill/>
-            <w14:prstDash w14:val="solid"/>
-            <w14:miter w14:lim="400000"/>
-          </w14:textOutline>
         </w:rPr>
       </w:pPr>
       <w:r>
@@ -806,11 +618,6 @@
           <w:sz w:val="18"/>
           <w:szCs w:val="18"/>
           <w:u w:color="000000"/>
-          <w14:textOutline w14:w="12700" w14:cap="flat" w14:cmpd="sng" w14:algn="ctr">
-            <w14:noFill/>
-            <w14:prstDash w14:val="solid"/>
-            <w14:miter w14:lim="400000"/>
-          </w14:textOutline>
         </w:rPr>
         <w:t xml:space="preserve">3. Save the Coding Assignment Document as a .pdf and do the following: </w:t>
       </w:r>
@@ -828,11 +635,6 @@
           <w:sz w:val="18"/>
           <w:szCs w:val="18"/>
           <w:u w:color="000000"/>
-          <w14:textOutline w14:w="12700" w14:cap="flat" w14:cmpd="sng" w14:algn="ctr">
-            <w14:noFill/>
-            <w14:prstDash w14:val="solid"/>
-            <w14:miter w14:lim="400000"/>
-          </w14:textOutline>
         </w:rPr>
       </w:pPr>
       <w:r>
@@ -841,11 +643,6 @@
           <w:sz w:val="18"/>
           <w:szCs w:val="18"/>
           <w:u w:color="000000"/>
-          <w14:textOutline w14:w="12700" w14:cap="flat" w14:cmpd="sng" w14:algn="ctr">
-            <w14:noFill/>
-            <w14:prstDash w14:val="solid"/>
-            <w14:miter w14:lim="400000"/>
-          </w14:textOutline>
         </w:rPr>
         <w:t xml:space="preserve">Push the .pdf to the GitHub repo for this week.  </w:t>
       </w:r>
@@ -863,11 +660,6 @@
           <w:sz w:val="18"/>
           <w:szCs w:val="18"/>
           <w:u w:color="000000"/>
-          <w14:textOutline w14:w="12700" w14:cap="flat" w14:cmpd="sng" w14:algn="ctr">
-            <w14:noFill/>
-            <w14:prstDash w14:val="solid"/>
-            <w14:miter w14:lim="400000"/>
-          </w14:textOutline>
         </w:rPr>
       </w:pPr>
       <w:r>
@@ -876,11 +668,6 @@
           <w:sz w:val="18"/>
           <w:szCs w:val="18"/>
           <w:u w:color="000000"/>
-          <w14:textOutline w14:w="12700" w14:cap="flat" w14:cmpd="sng" w14:algn="ctr">
-            <w14:noFill/>
-            <w14:prstDash w14:val="solid"/>
-            <w14:miter w14:lim="400000"/>
-          </w14:textOutline>
         </w:rPr>
         <w:t>Upload the .pdf to the LMS in your Coding Assignment Submission.</w:t>
       </w:r>
@@ -895,11 +682,6 @@
           <w:b/>
           <w:bCs/>
           <w:u w:color="000000"/>
-          <w14:textOutline w14:w="12700" w14:cap="flat" w14:cmpd="sng" w14:algn="ctr">
-            <w14:noFill/>
-            <w14:prstDash w14:val="solid"/>
-            <w14:miter w14:lim="400000"/>
-          </w14:textOutline>
         </w:rPr>
       </w:pPr>
       <w:r>
@@ -908,13 +690,7 @@
           <w:b/>
           <w:bCs/>
           <w:u w:color="000000"/>
-          <w14:textOutline w14:w="12700" w14:cap="flat" w14:cmpd="sng" w14:algn="ctr">
-            <w14:noFill/>
-            <w14:prstDash w14:val="solid"/>
-            <w14:miter w14:lim="400000"/>
-          </w14:textOutline>
-        </w:rPr>
-        <w:lastRenderedPageBreak/>
+        </w:rPr>
         <w:t>——————————————————————————————————————————</w:t>
       </w:r>
     </w:p>
@@ -927,11 +703,6 @@
           <w:b/>
           <w:bCs/>
           <w:u w:color="000000"/>
-          <w14:textOutline w14:w="12700" w14:cap="flat" w14:cmpd="sng" w14:algn="ctr">
-            <w14:noFill/>
-            <w14:prstDash w14:val="solid"/>
-            <w14:miter w14:lim="400000"/>
-          </w14:textOutline>
         </w:rPr>
       </w:pPr>
     </w:p>
@@ -942,11 +713,6 @@
         <w:rPr>
           <w:rFonts w:ascii="Times New Roman" w:hAnsi="Times New Roman"/>
           <w:u w:color="000000"/>
-          <w14:textOutline w14:w="12700" w14:cap="flat" w14:cmpd="sng" w14:algn="ctr">
-            <w14:noFill/>
-            <w14:prstDash w14:val="solid"/>
-            <w14:miter w14:lim="400000"/>
-          </w14:textOutline>
         </w:rPr>
       </w:pPr>
       <w:r>
@@ -955,11 +721,6 @@
           <w:b/>
           <w:bCs/>
           <w:u w:color="000000"/>
-          <w14:textOutline w14:w="12700" w14:cap="flat" w14:cmpd="sng" w14:algn="ctr">
-            <w14:noFill/>
-            <w14:prstDash w14:val="solid"/>
-            <w14:miter w14:lim="400000"/>
-          </w14:textOutline>
         </w:rPr>
         <w:t>Here's a friendly tip:</w:t>
       </w:r>
@@ -967,11 +728,6 @@
         <w:rPr>
           <w:rFonts w:ascii="Times New Roman" w:hAnsi="Times New Roman"/>
           <w:u w:color="000000"/>
-          <w14:textOutline w14:w="12700" w14:cap="flat" w14:cmpd="sng" w14:algn="ctr">
-            <w14:noFill/>
-            <w14:prstDash w14:val="solid"/>
-            <w14:miter w14:lim="400000"/>
-          </w14:textOutline>
         </w:rPr>
         <w:t xml:space="preserve"> as you watch the videos, code along with the videos. This will help you with the homework. </w:t>
       </w:r>
@@ -979,11 +735,6 @@
         <w:rPr>
           <w:rFonts w:ascii="Times New Roman" w:hAnsi="Times New Roman"/>
           <w:u w:color="000000"/>
-          <w14:textOutline w14:w="12700" w14:cap="flat" w14:cmpd="sng" w14:algn="ctr">
-            <w14:noFill/>
-            <w14:prstDash w14:val="solid"/>
-            <w14:miter w14:lim="400000"/>
-          </w14:textOutline>
         </w:rPr>
         <w:t>When something is required to be included in your video submission, l</w:t>
       </w:r>
@@ -991,11 +742,6 @@
         <w:rPr>
           <w:rFonts w:ascii="Times New Roman" w:hAnsi="Times New Roman"/>
           <w:u w:color="000000"/>
-          <w14:textOutline w14:w="12700" w14:cap="flat" w14:cmpd="sng" w14:algn="ctr">
-            <w14:noFill/>
-            <w14:prstDash w14:val="solid"/>
-            <w14:miter w14:lim="400000"/>
-          </w14:textOutline>
         </w:rPr>
         <w:t xml:space="preserve">ook for the icon: </w:t>
       </w:r>
@@ -1004,11 +750,6 @@
           <w:rFonts w:ascii="Times New Roman" w:eastAsia="Times New Roman" w:hAnsi="Times New Roman" w:cs="Times New Roman"/>
           <w:noProof/>
           <w:u w:color="000000"/>
-          <w14:textOutline w14:w="12700" w14:cap="flat" w14:cmpd="sng" w14:algn="ctr">
-            <w14:noFill/>
-            <w14:prstDash w14:val="solid"/>
-            <w14:miter w14:lim="400000"/>
-          </w14:textOutline>
         </w:rPr>
         <w:drawing>
           <wp:inline distT="0" distB="0" distL="0" distR="0" wp14:anchorId="1E23E921" wp14:editId="62B36B95">
@@ -1055,11 +796,6 @@
         <w:rPr>
           <w:rFonts w:ascii="Times New Roman" w:hAnsi="Times New Roman"/>
           <w:u w:color="000000"/>
-          <w14:textOutline w14:w="12700" w14:cap="flat" w14:cmpd="sng" w14:algn="ctr">
-            <w14:noFill/>
-            <w14:prstDash w14:val="solid"/>
-            <w14:miter w14:lim="400000"/>
-          </w14:textOutline>
         </w:rPr>
         <w:t xml:space="preserve"> </w:t>
       </w:r>
@@ -1071,11 +807,6 @@
         <w:rPr>
           <w:rFonts w:ascii="Times New Roman" w:eastAsia="Times New Roman" w:hAnsi="Times New Roman" w:cs="Times New Roman"/>
           <w:u w:color="000000"/>
-          <w14:textOutline w14:w="12700" w14:cap="flat" w14:cmpd="sng" w14:algn="ctr">
-            <w14:noFill/>
-            <w14:prstDash w14:val="solid"/>
-            <w14:miter w14:lim="400000"/>
-          </w14:textOutline>
         </w:rPr>
       </w:pPr>
       <w:r>
@@ -1084,11 +815,6 @@
           <w:b/>
           <w:bCs/>
           <w:u w:color="000000"/>
-          <w14:textOutline w14:w="12700" w14:cap="flat" w14:cmpd="sng" w14:algn="ctr">
-            <w14:noFill/>
-            <w14:prstDash w14:val="solid"/>
-            <w14:miter w14:lim="400000"/>
-          </w14:textOutline>
         </w:rPr>
         <w:t>Note</w:t>
       </w:r>
@@ -1096,11 +822,6 @@
         <w:rPr>
           <w:rFonts w:ascii="Times New Roman" w:hAnsi="Times New Roman"/>
           <w:u w:color="000000"/>
-          <w14:textOutline w14:w="12700" w14:cap="flat" w14:cmpd="sng" w14:algn="ctr">
-            <w14:noFill/>
-            <w14:prstDash w14:val="solid"/>
-            <w14:miter w14:lim="400000"/>
-          </w14:textOutline>
         </w:rPr>
         <w:t>:  You will keep adding to this project throughout this part of the course. When it comes time for the final project, use this project as a starter.</w:t>
       </w:r>
@@ -1261,25 +982,8 @@
         </w:numPr>
       </w:pPr>
       <w:r>
-        <w:t xml:space="preserve">With the application still running, use the browser to navigate to the </w:t>
-      </w:r>
-      <w:proofErr w:type="spellStart"/>
-      <w:r>
-        <w:t>OpenAPI</w:t>
-      </w:r>
-      <w:proofErr w:type="spellEnd"/>
-      <w:r>
-        <w:t xml:space="preserve"> documentation. Use the </w:t>
-      </w:r>
-      <w:proofErr w:type="spellStart"/>
-      <w:r>
-        <w:t>OpenAPI</w:t>
-      </w:r>
-      <w:proofErr w:type="spellEnd"/>
-      <w:r>
-        <w:t xml:space="preserve"> documentation to send a GET request to the server with a valid model and trim level. (You can get the model and trim from the provided </w:t>
-      </w:r>
-      <w:proofErr w:type="spellStart"/>
+        <w:t xml:space="preserve">With the application still running, use the browser to navigate to the OpenAPI documentation. Use the OpenAPI documentation to send a GET request to the server with a valid model and trim level. (You can get the model and trim from the provided </w:t>
+      </w:r>
       <w:r>
         <w:rPr>
           <w:rFonts w:ascii="Consolas" w:eastAsia="Consolas" w:hAnsi="Consolas" w:cs="Consolas"/>
@@ -1288,7 +992,6 @@
         </w:rPr>
         <w:t>data.sql</w:t>
       </w:r>
-      <w:proofErr w:type="spellEnd"/>
       <w:r>
         <w:t xml:space="preserve"> file.) </w:t>
       </w:r>
@@ -1457,15 +1160,7 @@
         <w:t>model</w:t>
       </w:r>
       <w:r>
-        <w:t xml:space="preserve">) objects based on the model and trim level you selected. You can get the expected list of Jeeps from the file </w:t>
-      </w:r>
-      <w:proofErr w:type="spellStart"/>
-      <w:r>
-        <w:t>src</w:t>
-      </w:r>
-      <w:proofErr w:type="spellEnd"/>
-      <w:r>
-        <w:t>/test/resources/ flyway/migrations/V1.1__Jeep_Data.sql. So, for example, using the model Wrangler and trim level "Sport", the query should return two rows:</w:t>
+        <w:t>) objects based on the model and trim level you selected. You can get the expected list of Jeeps from the file src/test/resources/ flyway/migrations/V1.1__Jeep_Data.sql. So, for example, using the model Wrangler and trim level "Sport", the query should return two rows:</w:t>
       </w:r>
     </w:p>
     <w:tbl>
@@ -2132,33 +1827,13 @@
       <w:r>
         <w:t xml:space="preserve">The method should be named </w:t>
       </w:r>
-      <w:proofErr w:type="spellStart"/>
-      <w:proofErr w:type="gramStart"/>
       <w:r>
         <w:rPr>
           <w:rFonts w:ascii="Consolas" w:eastAsia="Consolas" w:hAnsi="Consolas" w:cs="Consolas"/>
           <w:sz w:val="20"/>
           <w:szCs w:val="20"/>
         </w:rPr>
-        <w:t>buildExpected</w:t>
-      </w:r>
-      <w:proofErr w:type="spellEnd"/>
-      <w:r>
-        <w:rPr>
-          <w:rFonts w:ascii="Consolas" w:eastAsia="Consolas" w:hAnsi="Consolas" w:cs="Consolas"/>
-          <w:sz w:val="20"/>
-          <w:szCs w:val="20"/>
-        </w:rPr>
-        <w:t>(</w:t>
-      </w:r>
-      <w:proofErr w:type="gramEnd"/>
-      <w:r>
-        <w:rPr>
-          <w:rFonts w:ascii="Consolas" w:eastAsia="Consolas" w:hAnsi="Consolas" w:cs="Consolas"/>
-          <w:sz w:val="20"/>
-          <w:szCs w:val="20"/>
-        </w:rPr>
-        <w:t>)</w:t>
+        <w:t>buildExpected()</w:t>
       </w:r>
       <w:r>
         <w:t xml:space="preserve">, and it should return a </w:t>
@@ -2184,15 +1859,7 @@
         <w:t>Jeep</w:t>
       </w:r>
       <w:r>
-        <w:t xml:space="preserve">. The video put this method into a support </w:t>
-      </w:r>
-      <w:proofErr w:type="gramStart"/>
-      <w:r>
-        <w:t>superclass</w:t>
-      </w:r>
-      <w:proofErr w:type="gramEnd"/>
-      <w:r>
-        <w:t xml:space="preserve"> but you can include it in the main test class if you want.</w:t>
+        <w:t>. The video put this method into a support superclass but you can include it in the main test class if you want.</w:t>
       </w:r>
     </w:p>
     <w:p>
@@ -2209,15 +1876,7 @@
         </w:numPr>
       </w:pPr>
       <w:r>
-        <w:t xml:space="preserve">Write an </w:t>
-      </w:r>
-      <w:proofErr w:type="spellStart"/>
-      <w:r>
-        <w:t>AssertJ</w:t>
-      </w:r>
-      <w:proofErr w:type="spellEnd"/>
-      <w:r>
-        <w:t xml:space="preserve"> assertion in the test to assert that the actual list of jeeps returned by the server is the same as the expected list. Run the test. </w:t>
+        <w:t xml:space="preserve">Write an AssertJ assertion in the test to assert that the actual list of jeeps returned by the server is the same as the expected list. Run the test. </w:t>
       </w:r>
       <w:r>
         <w:t>Demonstrate in your video the</w:t>
@@ -2338,26 +1997,14 @@
       <w:r>
         <w:t xml:space="preserve">Add a package named </w:t>
       </w:r>
-      <w:proofErr w:type="spellStart"/>
-      <w:proofErr w:type="gramStart"/>
       <w:r>
         <w:rPr>
           <w:rFonts w:ascii="Consolas" w:eastAsia="Consolas" w:hAnsi="Consolas" w:cs="Consolas"/>
           <w:sz w:val="20"/>
           <w:szCs w:val="20"/>
         </w:rPr>
-        <w:t>com.promineotech</w:t>
-      </w:r>
-      <w:proofErr w:type="gramEnd"/>
-      <w:r>
-        <w:rPr>
-          <w:rFonts w:ascii="Consolas" w:eastAsia="Consolas" w:hAnsi="Consolas" w:cs="Consolas"/>
-          <w:sz w:val="20"/>
-          <w:szCs w:val="20"/>
-        </w:rPr>
-        <w:t>.jeep.service</w:t>
-      </w:r>
-      <w:proofErr w:type="spellEnd"/>
+        <w:t>com.promineotech.jeep.service</w:t>
+      </w:r>
       <w:r>
         <w:t>.</w:t>
       </w:r>
@@ -2373,7 +2020,6 @@
       <w:r>
         <w:t xml:space="preserve">In the new package, create an interface named </w:t>
       </w:r>
-      <w:proofErr w:type="spellStart"/>
       <w:r>
         <w:rPr>
           <w:rFonts w:ascii="Consolas" w:eastAsia="Consolas" w:hAnsi="Consolas" w:cs="Consolas"/>
@@ -2382,7 +2028,6 @@
         </w:rPr>
         <w:t>JeepSalesService</w:t>
       </w:r>
-      <w:proofErr w:type="spellEnd"/>
       <w:r>
         <w:t>.</w:t>
       </w:r>
@@ -2409,7 +2054,6 @@
       <w:r>
         <w:t xml:space="preserve">), create a class named </w:t>
       </w:r>
-      <w:proofErr w:type="spellStart"/>
       <w:r>
         <w:rPr>
           <w:rFonts w:ascii="Consolas" w:eastAsia="Consolas" w:hAnsi="Consolas" w:cs="Consolas"/>
@@ -2418,11 +2062,9 @@
         </w:rPr>
         <w:t>DefaultJeepSalesService</w:t>
       </w:r>
-      <w:proofErr w:type="spellEnd"/>
       <w:r>
         <w:t xml:space="preserve"> that implements the </w:t>
       </w:r>
-      <w:proofErr w:type="spellStart"/>
       <w:r>
         <w:rPr>
           <w:rFonts w:ascii="Consolas" w:eastAsia="Consolas" w:hAnsi="Consolas" w:cs="Consolas"/>
@@ -2431,7 +2073,6 @@
         </w:rPr>
         <w:t>JeepSalesService</w:t>
       </w:r>
-      <w:proofErr w:type="spellEnd"/>
       <w:r>
         <w:t xml:space="preserve"> interface. Add the class-level annotation, </w:t>
       </w:r>
@@ -2458,7 +2099,6 @@
       <w:r>
         <w:t xml:space="preserve">Inject the service interface into </w:t>
       </w:r>
-      <w:proofErr w:type="spellStart"/>
       <w:r>
         <w:rPr>
           <w:rFonts w:ascii="Consolas" w:eastAsia="Consolas" w:hAnsi="Consolas" w:cs="Consolas"/>
@@ -2467,7 +2107,6 @@
         </w:rPr>
         <w:t>DefaultJeepSalesController</w:t>
       </w:r>
-      <w:proofErr w:type="spellEnd"/>
       <w:r>
         <w:t xml:space="preserve"> using the </w:t>
       </w:r>
@@ -2493,7 +2132,6 @@
       <w:r>
         <w:t xml:space="preserve">, and the variable should be named </w:t>
       </w:r>
-      <w:proofErr w:type="spellStart"/>
       <w:r>
         <w:rPr>
           <w:rFonts w:ascii="Consolas" w:eastAsia="Consolas" w:hAnsi="Consolas" w:cs="Consolas"/>
@@ -2502,7 +2140,6 @@
         </w:rPr>
         <w:t>jeepSalesService</w:t>
       </w:r>
-      <w:proofErr w:type="spellEnd"/>
       <w:r>
         <w:t>.</w:t>
       </w:r>
@@ -2518,7 +2155,6 @@
       <w:r>
         <w:t xml:space="preserve">Define the </w:t>
       </w:r>
-      <w:proofErr w:type="spellStart"/>
       <w:r>
         <w:rPr>
           <w:rFonts w:ascii="Consolas" w:eastAsia="Consolas" w:hAnsi="Consolas" w:cs="Consolas"/>
@@ -2527,7 +2163,6 @@
         </w:rPr>
         <w:t>fetchJeeps</w:t>
       </w:r>
-      <w:proofErr w:type="spellEnd"/>
       <w:r>
         <w:t xml:space="preserve"> method in the interface. Implement the method in the service class. Call the method from the controller (make sure the controller returns the list of Jeeps returned by the service method). The method signature looks like this:</w:t>
       </w:r>
@@ -2538,25 +2173,7 @@
         <w:ind w:left="720"/>
       </w:pPr>
       <w:r>
-        <w:t xml:space="preserve">List&lt;Jeep&gt; </w:t>
-      </w:r>
-      <w:proofErr w:type="spellStart"/>
-      <w:proofErr w:type="gramStart"/>
-      <w:r>
-        <w:t>fetchJeeps</w:t>
-      </w:r>
-      <w:proofErr w:type="spellEnd"/>
-      <w:r>
-        <w:t>(</w:t>
-      </w:r>
-      <w:proofErr w:type="spellStart"/>
-      <w:proofErr w:type="gramEnd"/>
-      <w:r>
-        <w:t>JeepModel</w:t>
-      </w:r>
-      <w:proofErr w:type="spellEnd"/>
-      <w:r>
-        <w:t xml:space="preserve"> model, String trim);</w:t>
+        <w:t>List&lt;Jeep&gt; fetchJeeps(JeepModel model, String trim);</w:t>
       </w:r>
     </w:p>
     <w:p>
@@ -2655,15 +2272,7 @@
         </w:numPr>
       </w:pPr>
       <w:r>
-        <w:t xml:space="preserve">Add the database dependencies described in the video to the POM file (MySQL driver and Spring Boot Starter JDBC). To find them, </w:t>
-      </w:r>
-      <w:proofErr w:type="spellStart"/>
-      <w:r>
-        <w:t>nagivate</w:t>
-      </w:r>
-      <w:proofErr w:type="spellEnd"/>
-      <w:r>
-        <w:t xml:space="preserve"> to </w:t>
+        <w:t xml:space="preserve">Add the database dependencies described in the video to the POM file (MySQL driver and Spring Boot Starter JDBC). To find them, nagivate to </w:t>
       </w:r>
       <w:hyperlink r:id="rId10" w:history="1">
         <w:r>
@@ -2676,45 +2285,25 @@
       <w:r>
         <w:t xml:space="preserve">. Search for </w:t>
       </w:r>
-      <w:proofErr w:type="spellStart"/>
       <w:r>
         <w:rPr>
           <w:rFonts w:ascii="Consolas" w:eastAsia="Consolas" w:hAnsi="Consolas" w:cs="Consolas"/>
           <w:sz w:val="20"/>
           <w:szCs w:val="20"/>
         </w:rPr>
-        <w:t>mysql</w:t>
-      </w:r>
-      <w:proofErr w:type="spellEnd"/>
+        <w:t>mysql-connector-j</w:t>
+      </w:r>
+      <w:r>
+        <w:t xml:space="preserve"> and </w:t>
+      </w:r>
       <w:r>
         <w:rPr>
           <w:rFonts w:ascii="Consolas" w:eastAsia="Consolas" w:hAnsi="Consolas" w:cs="Consolas"/>
           <w:sz w:val="20"/>
           <w:szCs w:val="20"/>
         </w:rPr>
-        <w:t>-connector-j</w:t>
-      </w:r>
-      <w:r>
-        <w:t xml:space="preserve"> and </w:t>
-      </w:r>
-      <w:r>
-        <w:rPr>
-          <w:rFonts w:ascii="Consolas" w:eastAsia="Consolas" w:hAnsi="Consolas" w:cs="Consolas"/>
-          <w:sz w:val="20"/>
-          <w:szCs w:val="20"/>
-        </w:rPr>
-        <w:t>spring-boot-starter-</w:t>
-      </w:r>
-      <w:proofErr w:type="spellStart"/>
-      <w:r>
-        <w:rPr>
-          <w:rFonts w:ascii="Consolas" w:eastAsia="Consolas" w:hAnsi="Consolas" w:cs="Consolas"/>
-          <w:sz w:val="20"/>
-          <w:szCs w:val="20"/>
-        </w:rPr>
-        <w:t>jdbc</w:t>
-      </w:r>
-      <w:proofErr w:type="spellEnd"/>
+        <w:t>spring-boot-starter-jdbc</w:t>
+      </w:r>
       <w:r>
         <w:t>. In the POM file you don't need version numbers for either dependency because the version is included in the Spring Boot Starter Parent.</w:t>
       </w:r>
@@ -2731,8 +2320,6 @@
       <w:r>
         <w:t xml:space="preserve">Create </w:t>
       </w:r>
-      <w:proofErr w:type="spellStart"/>
-      <w:proofErr w:type="gramStart"/>
       <w:r>
         <w:rPr>
           <w:rFonts w:ascii="Consolas" w:eastAsia="Consolas" w:hAnsi="Consolas" w:cs="Consolas"/>
@@ -2741,28 +2328,16 @@
         </w:rPr>
         <w:t>application.yaml</w:t>
       </w:r>
-      <w:proofErr w:type="spellEnd"/>
-      <w:proofErr w:type="gramEnd"/>
       <w:r>
         <w:t xml:space="preserve"> in </w:t>
       </w:r>
-      <w:proofErr w:type="spellStart"/>
       <w:r>
         <w:rPr>
           <w:rFonts w:ascii="Consolas" w:eastAsia="Consolas" w:hAnsi="Consolas" w:cs="Consolas"/>
           <w:sz w:val="20"/>
           <w:szCs w:val="20"/>
         </w:rPr>
-        <w:t>src</w:t>
-      </w:r>
-      <w:proofErr w:type="spellEnd"/>
-      <w:r>
-        <w:rPr>
-          <w:rFonts w:ascii="Consolas" w:eastAsia="Consolas" w:hAnsi="Consolas" w:cs="Consolas"/>
-          <w:sz w:val="20"/>
-          <w:szCs w:val="20"/>
-        </w:rPr>
-        <w:t>/</w:t>
+        <w:t>src/</w:t>
       </w:r>
       <w:r>
         <w:rPr>
@@ -2795,83 +2370,47 @@
       <w:r>
         <w:t xml:space="preserve">, </w:t>
       </w:r>
-      <w:proofErr w:type="spellStart"/>
-      <w:proofErr w:type="gramStart"/>
       <w:r>
         <w:rPr>
           <w:rFonts w:ascii="Consolas" w:eastAsia="Consolas" w:hAnsi="Consolas" w:cs="Consolas"/>
           <w:sz w:val="20"/>
           <w:szCs w:val="20"/>
         </w:rPr>
-        <w:t>spring.datasource</w:t>
-      </w:r>
-      <w:proofErr w:type="gramEnd"/>
+        <w:t>spring.datasource.username</w:t>
+      </w:r>
+      <w:r>
+        <w:t xml:space="preserve">, and </w:t>
+      </w:r>
       <w:r>
         <w:rPr>
           <w:rFonts w:ascii="Consolas" w:eastAsia="Consolas" w:hAnsi="Consolas" w:cs="Consolas"/>
           <w:sz w:val="20"/>
           <w:szCs w:val="20"/>
         </w:rPr>
-        <w:t>.username</w:t>
-      </w:r>
-      <w:proofErr w:type="spellEnd"/>
-      <w:r>
-        <w:t xml:space="preserve">, and </w:t>
-      </w:r>
-      <w:proofErr w:type="spellStart"/>
+        <w:t>spring.datasource.password</w:t>
+      </w:r>
+      <w:r>
+        <w:t xml:space="preserve"> properties to </w:t>
+      </w:r>
       <w:r>
         <w:rPr>
           <w:rFonts w:ascii="Consolas" w:eastAsia="Consolas" w:hAnsi="Consolas" w:cs="Consolas"/>
           <w:sz w:val="20"/>
           <w:szCs w:val="20"/>
         </w:rPr>
-        <w:t>spring.datasource.password</w:t>
-      </w:r>
-      <w:proofErr w:type="spellEnd"/>
-      <w:r>
-        <w:t xml:space="preserve"> properties to </w:t>
-      </w:r>
-      <w:proofErr w:type="spellStart"/>
+        <w:t>application.yaml</w:t>
+      </w:r>
+      <w:r>
+        <w:t>. The url should be the same as shown in the video (</w:t>
+      </w:r>
       <w:r>
         <w:rPr>
           <w:rFonts w:ascii="Consolas" w:eastAsia="Consolas" w:hAnsi="Consolas" w:cs="Consolas"/>
           <w:sz w:val="20"/>
           <w:szCs w:val="20"/>
         </w:rPr>
-        <w:t>application.yaml</w:t>
-      </w:r>
-      <w:proofErr w:type="spellEnd"/>
-      <w:r>
-        <w:t xml:space="preserve">. The </w:t>
-      </w:r>
-      <w:proofErr w:type="spellStart"/>
-      <w:r>
-        <w:t>url</w:t>
-      </w:r>
-      <w:proofErr w:type="spellEnd"/>
-      <w:r>
-        <w:t xml:space="preserve"> should be the same as shown in the video (</w:t>
-      </w:r>
-      <w:proofErr w:type="spellStart"/>
-      <w:proofErr w:type="gramStart"/>
-      <w:r>
-        <w:rPr>
-          <w:rFonts w:ascii="Consolas" w:eastAsia="Consolas" w:hAnsi="Consolas" w:cs="Consolas"/>
-          <w:sz w:val="20"/>
-          <w:szCs w:val="20"/>
-        </w:rPr>
-        <w:t>jdbc:mysql</w:t>
-      </w:r>
-      <w:proofErr w:type="spellEnd"/>
-      <w:r>
-        <w:rPr>
-          <w:rFonts w:ascii="Consolas" w:eastAsia="Consolas" w:hAnsi="Consolas" w:cs="Consolas"/>
-          <w:sz w:val="20"/>
-          <w:szCs w:val="20"/>
-        </w:rPr>
-        <w:t>://localhost:3306/jeep</w:t>
-      </w:r>
-      <w:proofErr w:type="gramEnd"/>
+        <w:t>jdbc:mysql://localhost:3306/jeep</w:t>
+      </w:r>
       <w:r>
         <w:t>). The password and username should match your setup. If you created the database under your root user, the username is "root", and the password is the root user password. If you created a "jeep" user or other user, use the correct username and password.</w:t>
       </w:r>
@@ -2894,23 +2433,7 @@
         <w:ind w:left="360"/>
       </w:pPr>
       <w:r>
-        <w:t xml:space="preserve">Be careful with the indentation! YAML allows hierarchical </w:t>
-      </w:r>
-      <w:proofErr w:type="gramStart"/>
-      <w:r>
-        <w:t>configuration</w:t>
-      </w:r>
-      <w:proofErr w:type="gramEnd"/>
-      <w:r>
-        <w:t xml:space="preserve"> but it reads the hierarchy based on the indentation level. The keyword "spring" MUST start in the first column. It should look </w:t>
-      </w:r>
-      <w:proofErr w:type="gramStart"/>
-      <w:r>
-        <w:t>similar to</w:t>
-      </w:r>
-      <w:proofErr w:type="gramEnd"/>
-      <w:r>
-        <w:t xml:space="preserve"> this when done:</w:t>
+        <w:t>Be careful with the indentation! YAML allows hierarchical configuration but it reads the hierarchy based on the indentation level. The keyword "spring" MUST start in the first column. It should look similar to this when done:</w:t>
       </w:r>
     </w:p>
     <w:p>
@@ -2928,15 +2451,7 @@
         <w:ind w:left="360"/>
       </w:pPr>
       <w:r>
-        <w:t xml:space="preserve">  </w:t>
-      </w:r>
-      <w:proofErr w:type="spellStart"/>
-      <w:r>
-        <w:t>datasource</w:t>
-      </w:r>
-      <w:proofErr w:type="spellEnd"/>
-      <w:r>
-        <w:t>:</w:t>
+        <w:t xml:space="preserve">  datasource:</w:t>
       </w:r>
     </w:p>
     <w:p>
@@ -2963,18 +2478,8 @@
         <w:ind w:left="360"/>
       </w:pPr>
       <w:r>
-        <w:t xml:space="preserve">    url: </w:t>
-      </w:r>
-      <w:proofErr w:type="spellStart"/>
-      <w:proofErr w:type="gramStart"/>
-      <w:r>
-        <w:t>jdbc:mysql</w:t>
-      </w:r>
-      <w:proofErr w:type="spellEnd"/>
-      <w:r>
-        <w:t>://localhost:3306/jeep</w:t>
-      </w:r>
-      <w:proofErr w:type="gramEnd"/>
+        <w:t xml:space="preserve">    url: jdbc:mysql://localhost:3306/jeep</w:t>
+      </w:r>
     </w:p>
     <w:p>
       <w:pPr>
@@ -2996,8 +2501,6 @@
       <w:r>
         <w:t xml:space="preserve">In your video, show your finished </w:t>
       </w:r>
-      <w:proofErr w:type="spellStart"/>
-      <w:proofErr w:type="gramStart"/>
       <w:r>
         <w:rPr>
           <w:rFonts w:ascii="Consolas" w:eastAsia="Consolas" w:hAnsi="Consolas" w:cs="Consolas"/>
@@ -3006,8 +2509,6 @@
         </w:rPr>
         <w:t>application.yaml</w:t>
       </w:r>
-      <w:proofErr w:type="spellEnd"/>
-      <w:proofErr w:type="gramEnd"/>
       <w:r>
         <w:t xml:space="preserve"> and the console showing that the application has started with no errors. </w:t>
       </w:r>
@@ -3098,40 +2599,18 @@
           <w:sz w:val="20"/>
           <w:szCs w:val="20"/>
         </w:rPr>
-        <w:t>application-</w:t>
-      </w:r>
-      <w:proofErr w:type="spellStart"/>
-      <w:proofErr w:type="gramStart"/>
+        <w:t>application-test.yaml</w:t>
+      </w:r>
+      <w:r>
+        <w:t xml:space="preserve"> in </w:t>
+      </w:r>
       <w:r>
         <w:rPr>
           <w:rFonts w:ascii="Consolas" w:eastAsia="Consolas" w:hAnsi="Consolas" w:cs="Consolas"/>
           <w:sz w:val="20"/>
           <w:szCs w:val="20"/>
         </w:rPr>
-        <w:t>test.yaml</w:t>
-      </w:r>
-      <w:proofErr w:type="spellEnd"/>
-      <w:proofErr w:type="gramEnd"/>
-      <w:r>
-        <w:t xml:space="preserve"> in </w:t>
-      </w:r>
-      <w:proofErr w:type="spellStart"/>
-      <w:r>
-        <w:rPr>
-          <w:rFonts w:ascii="Consolas" w:eastAsia="Consolas" w:hAnsi="Consolas" w:cs="Consolas"/>
-          <w:sz w:val="20"/>
-          <w:szCs w:val="20"/>
-        </w:rPr>
-        <w:t>src</w:t>
-      </w:r>
-      <w:proofErr w:type="spellEnd"/>
-      <w:r>
-        <w:rPr>
-          <w:rFonts w:ascii="Consolas" w:eastAsia="Consolas" w:hAnsi="Consolas" w:cs="Consolas"/>
-          <w:sz w:val="20"/>
-          <w:szCs w:val="20"/>
-        </w:rPr>
-        <w:t>/</w:t>
+        <w:t>src/</w:t>
       </w:r>
       <w:r>
         <w:rPr>
@@ -3180,15 +2659,7 @@
         <w:ind w:left="360"/>
       </w:pPr>
       <w:r>
-        <w:t xml:space="preserve">  </w:t>
-      </w:r>
-      <w:proofErr w:type="spellStart"/>
-      <w:r>
-        <w:t>datasource</w:t>
-      </w:r>
-      <w:proofErr w:type="spellEnd"/>
-      <w:r>
-        <w:t>:</w:t>
+        <w:t xml:space="preserve">  datasource:</w:t>
       </w:r>
     </w:p>
     <w:p>
@@ -3197,15 +2668,7 @@
         <w:ind w:left="360"/>
       </w:pPr>
       <w:r>
-        <w:t xml:space="preserve">    url: jdbc:h</w:t>
-      </w:r>
-      <w:proofErr w:type="gramStart"/>
-      <w:r>
-        <w:t>2:mem</w:t>
-      </w:r>
-      <w:proofErr w:type="gramEnd"/>
-      <w:r>
-        <w:t>:jeep</w:t>
+        <w:t xml:space="preserve">    url: jdbc:h2:mem:jeep</w:t>
       </w:r>
       <w:r>
         <w:t>;mode=MYSQL</w:t>
@@ -3235,19 +2698,8 @@
           <w:szCs w:val="20"/>
           <w:lang w:val="it-IT"/>
         </w:rPr>
-        <w:t>application-</w:t>
-      </w:r>
-      <w:proofErr w:type="gramStart"/>
-      <w:r>
-        <w:rPr>
-          <w:rFonts w:ascii="Consolas" w:eastAsia="Consolas" w:hAnsi="Consolas" w:cs="Consolas"/>
-          <w:sz w:val="20"/>
-          <w:szCs w:val="20"/>
-          <w:lang w:val="it-IT"/>
-        </w:rPr>
-        <w:t>test.yaml</w:t>
-      </w:r>
-      <w:proofErr w:type="gramEnd"/>
+        <w:t>application-test.yaml</w:t>
+      </w:r>
       <w:r>
         <w:t xml:space="preserve">. </w:t>
       </w:r>
@@ -6927,11 +6379,6 @@
       <w:sz w:val="36"/>
       <w:szCs w:val="36"/>
       <w:u w:color="000000"/>
-      <w14:textOutline w14:w="0" w14:cap="flat" w14:cmpd="sng" w14:algn="ctr">
-        <w14:noFill/>
-        <w14:prstDash w14:val="solid"/>
-        <w14:bevel/>
-      </w14:textOutline>
     </w:rPr>
   </w:style>
   <w:style w:type="paragraph" w:customStyle="1" w:styleId="Body">
@@ -6945,11 +6392,6 @@
       <w:sz w:val="24"/>
       <w:szCs w:val="24"/>
       <w:u w:color="000000"/>
-      <w14:textOutline w14:w="0" w14:cap="flat" w14:cmpd="sng" w14:algn="ctr">
-        <w14:noFill/>
-        <w14:prstDash w14:val="solid"/>
-        <w14:bevel/>
-      </w14:textOutline>
     </w:rPr>
   </w:style>
   <w:style w:type="paragraph" w:customStyle="1" w:styleId="HeaderFooter">
@@ -6964,11 +6406,6 @@
       <w:color w:val="000000"/>
       <w:sz w:val="24"/>
       <w:szCs w:val="24"/>
-      <w14:textOutline w14:w="0" w14:cap="flat" w14:cmpd="sng" w14:algn="ctr">
-        <w14:noFill/>
-        <w14:prstDash w14:val="solid"/>
-        <w14:bevel/>
-      </w14:textOutline>
     </w:rPr>
   </w:style>
   <w:style w:type="paragraph" w:customStyle="1" w:styleId="Default">
@@ -6981,11 +6418,6 @@
       <w:color w:val="000000"/>
       <w:sz w:val="24"/>
       <w:szCs w:val="24"/>
-      <w14:textOutline w14:w="0" w14:cap="flat" w14:cmpd="sng" w14:algn="ctr">
-        <w14:noFill/>
-        <w14:prstDash w14:val="solid"/>
-        <w14:bevel/>
-      </w14:textOutline>
     </w:rPr>
   </w:style>
   <w:style w:type="character" w:customStyle="1" w:styleId="Link">

</xml_diff>